<commit_message>
Added Lab 3 & finalized HW2
</commit_message>
<xml_diff>
--- a/Assignments/Assignment2(Sorting)/Delevierable PDF/Deleveriable.docx
+++ b/Assignments/Assignment2(Sorting)/Delevierable PDF/Deleveriable.docx
@@ -5280,10 +5280,10 @@
         </w:rPr>
         <w:lastRenderedPageBreak/>
         <w:drawing>
-          <wp:inline distT="0" distB="0" distL="0" distR="0" wp14:anchorId="64733D1E" wp14:editId="25F21549">
-            <wp:extent cx="6288657" cy="2337435"/>
-            <wp:effectExtent l="0" t="0" r="17145" b="5715"/>
-            <wp:docPr id="9" name="Chart 9">
+          <wp:inline distT="0" distB="0" distL="0" distR="0" wp14:anchorId="3A5B1B63" wp14:editId="7DBA6B91">
+            <wp:extent cx="6192982" cy="2424430"/>
+            <wp:effectExtent l="0" t="0" r="17780" b="13970"/>
+            <wp:docPr id="11" name="Chart 11">
               <a:extLst xmlns:a="http://schemas.openxmlformats.org/drawingml/2006/main">
                 <a:ext uri="{FF2B5EF4-FFF2-40B4-BE49-F238E27FC236}">
                   <a16:creationId xmlns:a16="http://schemas.microsoft.com/office/drawing/2014/main" id="{172835F4-9E15-44F1-9ECE-C124BD063B8D}"/>
@@ -5304,10 +5304,10 @@
           <w:noProof/>
         </w:rPr>
         <w:drawing>
-          <wp:inline distT="0" distB="0" distL="0" distR="0" wp14:anchorId="7DA1AC6F" wp14:editId="3C0FEA7D">
-            <wp:extent cx="6297283" cy="2544445"/>
-            <wp:effectExtent l="0" t="0" r="8890" b="8255"/>
-            <wp:docPr id="10" name="Chart 10">
+          <wp:inline distT="0" distB="0" distL="0" distR="0" wp14:anchorId="4ACDC972" wp14:editId="0FCFB09F">
+            <wp:extent cx="6199909" cy="2576830"/>
+            <wp:effectExtent l="0" t="0" r="10795" b="13970"/>
+            <wp:docPr id="12" name="Chart 12">
               <a:extLst xmlns:a="http://schemas.openxmlformats.org/drawingml/2006/main">
                 <a:ext uri="{FF2B5EF4-FFF2-40B4-BE49-F238E27FC236}">
                   <a16:creationId xmlns:a16="http://schemas.microsoft.com/office/drawing/2014/main" id="{53A3B6CF-0324-4BC7-8949-AC107AF23BA4}"/>
@@ -5406,7 +5406,7 @@
             </w:pPr>
             <w:r>
               <w:rPr>
-                <w:rFonts w:ascii="Calibri" w:eastAsia="Times New Roman" w:hAnsi="Calibri" w:cs="Calibri"/>
+                <w:rFonts w:ascii="Calibri" w:hAnsi="Calibri" w:cs="Calibri"/>
                 <w:b/>
                 <w:bCs/>
                 <w:color w:val="000000"/>
@@ -5485,12 +5485,12 @@
             </w:pPr>
             <w:r>
               <w:rPr>
-                <w:rFonts w:ascii="Calibri" w:eastAsia="Times New Roman" w:hAnsi="Calibri" w:cs="Calibri"/>
-                <w:color w:val="000000"/>
-                <w:sz w:val="18"/>
-                <w:szCs w:val="18"/>
-              </w:rPr>
-              <w:t>0.2152</w:t>
+                <w:rFonts w:ascii="Calibri" w:hAnsi="Calibri" w:cs="Calibri"/>
+                <w:color w:val="000000"/>
+                <w:sz w:val="18"/>
+                <w:szCs w:val="18"/>
+              </w:rPr>
+              <w:t>0.0643</w:t>
             </w:r>
           </w:p>
         </w:tc>
@@ -5562,12 +5562,12 @@
             </w:pPr>
             <w:r>
               <w:rPr>
-                <w:rFonts w:ascii="Calibri" w:eastAsia="Times New Roman" w:hAnsi="Calibri" w:cs="Calibri"/>
-                <w:color w:val="000000"/>
-                <w:sz w:val="18"/>
-                <w:szCs w:val="18"/>
-              </w:rPr>
-              <w:t>1.0547</w:t>
+                <w:rFonts w:ascii="Calibri" w:hAnsi="Calibri" w:cs="Calibri"/>
+                <w:color w:val="000000"/>
+                <w:sz w:val="18"/>
+                <w:szCs w:val="18"/>
+              </w:rPr>
+              <w:t>0.3203</w:t>
             </w:r>
           </w:p>
         </w:tc>
@@ -5639,12 +5639,12 @@
             </w:pPr>
             <w:r>
               <w:rPr>
-                <w:rFonts w:ascii="Calibri" w:eastAsia="Times New Roman" w:hAnsi="Calibri" w:cs="Calibri"/>
-                <w:color w:val="000000"/>
-                <w:sz w:val="18"/>
-                <w:szCs w:val="18"/>
-              </w:rPr>
-              <w:t>2.3568</w:t>
+                <w:rFonts w:ascii="Calibri" w:hAnsi="Calibri" w:cs="Calibri"/>
+                <w:color w:val="000000"/>
+                <w:sz w:val="18"/>
+                <w:szCs w:val="18"/>
+              </w:rPr>
+              <w:t>0.6772</w:t>
             </w:r>
           </w:p>
         </w:tc>
@@ -5716,12 +5716,12 @@
             </w:pPr>
             <w:r>
               <w:rPr>
-                <w:rFonts w:ascii="Calibri" w:eastAsia="Times New Roman" w:hAnsi="Calibri" w:cs="Calibri"/>
-                <w:color w:val="000000"/>
-                <w:sz w:val="18"/>
-                <w:szCs w:val="18"/>
-              </w:rPr>
-              <w:t>12.5356</w:t>
+                <w:rFonts w:ascii="Calibri" w:hAnsi="Calibri" w:cs="Calibri"/>
+                <w:color w:val="000000"/>
+                <w:sz w:val="18"/>
+                <w:szCs w:val="18"/>
+              </w:rPr>
+              <w:t>3.8289</w:t>
             </w:r>
           </w:p>
         </w:tc>
@@ -5793,12 +5793,12 @@
             </w:pPr>
             <w:r>
               <w:rPr>
-                <w:rFonts w:ascii="Calibri" w:eastAsia="Times New Roman" w:hAnsi="Calibri" w:cs="Calibri"/>
-                <w:color w:val="000000"/>
-                <w:sz w:val="18"/>
-                <w:szCs w:val="18"/>
-              </w:rPr>
-              <w:t>16.3878</w:t>
+                <w:rFonts w:ascii="Calibri" w:hAnsi="Calibri" w:cs="Calibri"/>
+                <w:color w:val="000000"/>
+                <w:sz w:val="18"/>
+                <w:szCs w:val="18"/>
+              </w:rPr>
+              <w:t>5.8581</w:t>
             </w:r>
           </w:p>
         </w:tc>
@@ -5870,12 +5870,12 @@
             </w:pPr>
             <w:r>
               <w:rPr>
-                <w:rFonts w:ascii="Calibri" w:eastAsia="Times New Roman" w:hAnsi="Calibri" w:cs="Calibri"/>
-                <w:color w:val="000000"/>
-                <w:sz w:val="18"/>
-                <w:szCs w:val="18"/>
-              </w:rPr>
-              <w:t>21.081</w:t>
+                <w:rFonts w:ascii="Calibri" w:hAnsi="Calibri" w:cs="Calibri"/>
+                <w:color w:val="000000"/>
+                <w:sz w:val="18"/>
+                <w:szCs w:val="18"/>
+              </w:rPr>
+              <w:t>7.7218</w:t>
             </w:r>
           </w:p>
         </w:tc>
@@ -5947,12 +5947,12 @@
             </w:pPr>
             <w:r>
               <w:rPr>
-                <w:rFonts w:ascii="Calibri" w:eastAsia="Times New Roman" w:hAnsi="Calibri" w:cs="Calibri"/>
+                <w:rFonts w:ascii="Calibri" w:hAnsi="Calibri" w:cs="Calibri"/>
                 <w:color w:val="FF0000"/>
                 <w:sz w:val="18"/>
                 <w:szCs w:val="18"/>
               </w:rPr>
-              <w:t>113.998</w:t>
+              <w:t>43.8386</w:t>
             </w:r>
           </w:p>
         </w:tc>
@@ -6030,7 +6030,7 @@
             </w:pPr>
             <w:r>
               <w:rPr>
-                <w:rFonts w:ascii="Calibri" w:eastAsia="Times New Roman" w:hAnsi="Calibri" w:cs="Calibri"/>
+                <w:rFonts w:ascii="Calibri" w:hAnsi="Calibri" w:cs="Calibri"/>
                 <w:b/>
                 <w:bCs/>
                 <w:color w:val="000000"/>
@@ -6109,12 +6109,12 @@
             </w:pPr>
             <w:r>
               <w:rPr>
-                <w:rFonts w:ascii="Calibri" w:eastAsia="Times New Roman" w:hAnsi="Calibri" w:cs="Calibri"/>
-                <w:color w:val="000000"/>
-                <w:sz w:val="18"/>
-                <w:szCs w:val="18"/>
-              </w:rPr>
-              <w:t>0.0334</w:t>
+                <w:rFonts w:ascii="Calibri" w:hAnsi="Calibri" w:cs="Calibri"/>
+                <w:color w:val="000000"/>
+                <w:sz w:val="18"/>
+                <w:szCs w:val="18"/>
+              </w:rPr>
+              <w:t>0.053</w:t>
             </w:r>
           </w:p>
         </w:tc>
@@ -6186,12 +6186,12 @@
             </w:pPr>
             <w:r>
               <w:rPr>
-                <w:rFonts w:ascii="Calibri" w:eastAsia="Times New Roman" w:hAnsi="Calibri" w:cs="Calibri"/>
-                <w:color w:val="000000"/>
-                <w:sz w:val="18"/>
-                <w:szCs w:val="18"/>
-              </w:rPr>
-              <w:t>0.1538</w:t>
+                <w:rFonts w:ascii="Calibri" w:hAnsi="Calibri" w:cs="Calibri"/>
+                <w:color w:val="000000"/>
+                <w:sz w:val="18"/>
+                <w:szCs w:val="18"/>
+              </w:rPr>
+              <w:t>0.1</w:t>
             </w:r>
           </w:p>
         </w:tc>
@@ -6263,12 +6263,12 @@
             </w:pPr>
             <w:r>
               <w:rPr>
-                <w:rFonts w:ascii="Calibri" w:eastAsia="Times New Roman" w:hAnsi="Calibri" w:cs="Calibri"/>
-                <w:color w:val="000000"/>
-                <w:sz w:val="18"/>
-                <w:szCs w:val="18"/>
-              </w:rPr>
-              <w:t>0.3034</w:t>
+                <w:rFonts w:ascii="Calibri" w:hAnsi="Calibri" w:cs="Calibri"/>
+                <w:color w:val="000000"/>
+                <w:sz w:val="18"/>
+                <w:szCs w:val="18"/>
+              </w:rPr>
+              <w:t>0.2143</w:t>
             </w:r>
           </w:p>
         </w:tc>
@@ -6340,12 +6340,12 @@
             </w:pPr>
             <w:r>
               <w:rPr>
-                <w:rFonts w:ascii="Calibri" w:eastAsia="Times New Roman" w:hAnsi="Calibri" w:cs="Calibri"/>
-                <w:color w:val="000000"/>
-                <w:sz w:val="18"/>
-                <w:szCs w:val="18"/>
-              </w:rPr>
-              <w:t>1.5404</w:t>
+                <w:rFonts w:ascii="Calibri" w:hAnsi="Calibri" w:cs="Calibri"/>
+                <w:color w:val="000000"/>
+                <w:sz w:val="18"/>
+                <w:szCs w:val="18"/>
+              </w:rPr>
+              <w:t>0.6303</w:t>
             </w:r>
           </w:p>
         </w:tc>
@@ -6417,12 +6417,12 @@
             </w:pPr>
             <w:r>
               <w:rPr>
-                <w:rFonts w:ascii="Calibri" w:eastAsia="Times New Roman" w:hAnsi="Calibri" w:cs="Calibri"/>
-                <w:color w:val="000000"/>
-                <w:sz w:val="18"/>
-                <w:szCs w:val="18"/>
-              </w:rPr>
-              <w:t>2.2463</w:t>
+                <w:rFonts w:ascii="Calibri" w:hAnsi="Calibri" w:cs="Calibri"/>
+                <w:color w:val="000000"/>
+                <w:sz w:val="18"/>
+                <w:szCs w:val="18"/>
+              </w:rPr>
+              <w:t>0.7387</w:t>
             </w:r>
           </w:p>
         </w:tc>
@@ -6494,12 +6494,12 @@
             </w:pPr>
             <w:r>
               <w:rPr>
-                <w:rFonts w:ascii="Calibri" w:eastAsia="Times New Roman" w:hAnsi="Calibri" w:cs="Calibri"/>
-                <w:color w:val="000000"/>
-                <w:sz w:val="18"/>
-                <w:szCs w:val="18"/>
-              </w:rPr>
-              <w:t>4.2795</w:t>
+                <w:rFonts w:ascii="Calibri" w:hAnsi="Calibri" w:cs="Calibri"/>
+                <w:color w:val="000000"/>
+                <w:sz w:val="18"/>
+                <w:szCs w:val="18"/>
+              </w:rPr>
+              <w:t>1.452</w:t>
             </w:r>
           </w:p>
         </w:tc>
@@ -6571,12 +6571,12 @@
             </w:pPr>
             <w:r>
               <w:rPr>
-                <w:rFonts w:ascii="Calibri" w:eastAsia="Times New Roman" w:hAnsi="Calibri" w:cs="Calibri"/>
+                <w:rFonts w:ascii="Calibri" w:hAnsi="Calibri" w:cs="Calibri"/>
                 <w:color w:val="FF0000"/>
                 <w:sz w:val="18"/>
                 <w:szCs w:val="18"/>
               </w:rPr>
-              <w:t>15.0504</w:t>
+              <w:t>3.4165</w:t>
             </w:r>
           </w:p>
         </w:tc>
@@ -6589,13 +6589,37 @@
           <w:rtl/>
         </w:rPr>
       </w:pPr>
+      <w:r>
+        <w:rPr>
+          <w:noProof/>
+        </w:rPr>
+        <w:lastRenderedPageBreak/>
+        <w:drawing>
+          <wp:inline distT="0" distB="0" distL="0" distR="0" wp14:anchorId="5EF79EFB" wp14:editId="2DDFB86C">
+            <wp:extent cx="5943600" cy="2725420"/>
+            <wp:effectExtent l="0" t="0" r="0" b="17780"/>
+            <wp:docPr id="13" name="Chart 13">
+              <a:extLst xmlns:a="http://schemas.openxmlformats.org/drawingml/2006/main">
+                <a:ext uri="{FF2B5EF4-FFF2-40B4-BE49-F238E27FC236}">
+                  <a16:creationId xmlns:a16="http://schemas.microsoft.com/office/drawing/2014/main" id="{5F306807-2535-483C-856B-B17E4334DA02}"/>
+                </a:ext>
+              </a:extLst>
+            </wp:docPr>
+            <wp:cNvGraphicFramePr/>
+            <a:graphic xmlns:a="http://schemas.openxmlformats.org/drawingml/2006/main">
+              <a:graphicData uri="http://schemas.openxmlformats.org/drawingml/2006/chart">
+                <c:chart xmlns:c="http://schemas.openxmlformats.org/drawingml/2006/chart" xmlns:r="http://schemas.openxmlformats.org/officeDocument/2006/relationships" r:id="rId16"/>
+              </a:graphicData>
+            </a:graphic>
+          </wp:inline>
+        </w:drawing>
+      </w:r>
     </w:p>
     <w:p>
       <w:pPr>
         <w:jc w:val="center"/>
       </w:pPr>
       <w:r>
-        <w:lastRenderedPageBreak/>
         <w:t>Hybrid Sort Motive</w:t>
       </w:r>
     </w:p>
@@ -6619,18 +6643,45 @@
         <w:t xml:space="preserve"> I decided to </w:t>
       </w:r>
       <w:r>
-        <w:t>combine the efficiency of insertion sort with sorted list with the fastest available sorting method for unsorted lists.</w:t>
+        <w:t xml:space="preserve">combine the efficiency of insertion sort with </w:t>
+      </w:r>
+      <w:r>
+        <w:t xml:space="preserve">already </w:t>
+      </w:r>
+      <w:r>
+        <w:t>sorted list</w:t>
+      </w:r>
+      <w:r>
+        <w:t>s</w:t>
+      </w:r>
+      <w:r>
+        <w:t xml:space="preserve"> with the fastest available sorting method for unsorted lists.</w:t>
       </w:r>
     </w:p>
     <w:p>
       <w:r>
-        <w:t>By first checking if the list is some how in a near sorted state or completely sorted then deciding which algorithm to use with favor to quick sort since it will be faster than insertion in its worst case.</w:t>
+        <w:t>By implementing insertion sort on the list at first and if the lists after some sorting seems to be unsorted then switching to quick sort for the rest of the unsorted list.</w:t>
+      </w:r>
+    </w:p>
+    <w:p/>
+    <w:p/>
+    <w:p/>
+    <w:p/>
+    <w:p/>
+    <w:p>
+      <w:r>
+        <w:t>Prepared by Kamel Mohsen</w:t>
+      </w:r>
+    </w:p>
+    <w:p>
+      <w:r>
+        <w:t>ID: 1162325</w:t>
       </w:r>
       <w:bookmarkStart w:id="0" w:name="_GoBack"/>
       <w:bookmarkEnd w:id="0"/>
     </w:p>
     <w:sectPr>
-      <w:footerReference w:type="default" r:id="rId16"/>
+      <w:footerReference w:type="default" r:id="rId17"/>
       <w:pgSz w:w="12240" w:h="15840"/>
       <w:pgMar w:top="1440" w:right="1440" w:bottom="1440" w:left="1440" w:header="720" w:footer="720" w:gutter="0"/>
       <w:cols w:space="720"/>
@@ -7809,25 +7860,25 @@
                 <c:formatCode>General</c:formatCode>
                 <c:ptCount val="7"/>
                 <c:pt idx="0">
-                  <c:v>3.3399999999999999E-2</c:v>
+                  <c:v>5.2999999999999999E-2</c:v>
                 </c:pt>
                 <c:pt idx="1">
-                  <c:v>0.15379999999999999</c:v>
+                  <c:v>0.1</c:v>
                 </c:pt>
                 <c:pt idx="2">
-                  <c:v>0.3034</c:v>
+                  <c:v>0.21429999999999999</c:v>
                 </c:pt>
                 <c:pt idx="3">
-                  <c:v>1.5404</c:v>
+                  <c:v>0.63029999999999997</c:v>
                 </c:pt>
                 <c:pt idx="4">
-                  <c:v>2.2463000000000002</c:v>
+                  <c:v>0.73870000000000002</c:v>
                 </c:pt>
                 <c:pt idx="5">
-                  <c:v>4.2794999999999996</c:v>
+                  <c:v>1.452</c:v>
                 </c:pt>
                 <c:pt idx="6">
-                  <c:v>15.0504</c:v>
+                  <c:v>3.4165000000000001</c:v>
                 </c:pt>
               </c:numCache>
             </c:numRef>
@@ -7835,7 +7886,7 @@
           <c:smooth val="0"/>
           <c:extLst>
             <c:ext xmlns:c16="http://schemas.microsoft.com/office/drawing/2014/chart" uri="{C3380CC4-5D6E-409C-BE32-E72D297353CC}">
-              <c16:uniqueId val="{00000000-97E3-4BD7-92D9-019BE8FF2ADE}"/>
+              <c16:uniqueId val="{00000000-C1E9-4D05-8F4F-ECD5FEEA9A3A}"/>
             </c:ext>
           </c:extLst>
         </c:ser>
@@ -8092,6 +8143,1236 @@
         <a:effectLst/>
       </c:spPr>
     </c:plotArea>
+    <c:plotVisOnly val="1"/>
+    <c:dispBlanksAs val="gap"/>
+    <c:extLst>
+      <c:ext xmlns:c16r3="http://schemas.microsoft.com/office/drawing/2017/03/chart" uri="{56B9EC1D-385E-4148-901F-78D8002777C0}">
+        <c16r3:dataDisplayOptions16>
+          <c16r3:dispNaAsBlank val="1"/>
+        </c16r3:dataDisplayOptions16>
+      </c:ext>
+    </c:extLst>
+    <c:showDLblsOverMax val="0"/>
+  </c:chart>
+  <c:spPr>
+    <a:solidFill>
+      <a:schemeClr val="bg1"/>
+    </a:solidFill>
+    <a:ln w="9525" cap="flat" cmpd="sng" algn="ctr">
+      <a:solidFill>
+        <a:schemeClr val="tx1">
+          <a:lumMod val="15000"/>
+          <a:lumOff val="85000"/>
+        </a:schemeClr>
+      </a:solidFill>
+      <a:round/>
+    </a:ln>
+    <a:effectLst/>
+  </c:spPr>
+  <c:txPr>
+    <a:bodyPr/>
+    <a:lstStyle/>
+    <a:p>
+      <a:pPr>
+        <a:defRPr/>
+      </a:pPr>
+      <a:endParaRPr lang="en-US"/>
+    </a:p>
+  </c:txPr>
+  <c:externalData r:id="rId3">
+    <c:autoUpdate val="0"/>
+  </c:externalData>
+</c:chartSpace>
+</file>
+
+<file path=word/charts/chart11.xml><?xml version="1.0" encoding="utf-8"?>
+<c:chartSpace xmlns:c="http://schemas.openxmlformats.org/drawingml/2006/chart" xmlns:a="http://schemas.openxmlformats.org/drawingml/2006/main" xmlns:r="http://schemas.openxmlformats.org/officeDocument/2006/relationships" xmlns:c16r2="http://schemas.microsoft.com/office/drawing/2015/06/chart">
+  <c:date1904 val="0"/>
+  <c:lang val="en-US"/>
+  <c:roundedCorners val="0"/>
+  <mc:AlternateContent xmlns:mc="http://schemas.openxmlformats.org/markup-compatibility/2006">
+    <mc:Choice xmlns:c14="http://schemas.microsoft.com/office/drawing/2007/8/2/chart" Requires="c14">
+      <c14:style val="102"/>
+    </mc:Choice>
+    <mc:Fallback>
+      <c:style val="2"/>
+    </mc:Fallback>
+  </mc:AlternateContent>
+  <c:chart>
+    <c:autoTitleDeleted val="0"/>
+    <c:plotArea>
+      <c:layout/>
+      <c:scatterChart>
+        <c:scatterStyle val="smoothMarker"/>
+        <c:varyColors val="0"/>
+        <c:ser>
+          <c:idx val="0"/>
+          <c:order val="0"/>
+          <c:tx>
+            <c:v>Selection Unsorted</c:v>
+          </c:tx>
+          <c:spPr>
+            <a:ln w="19050" cap="rnd">
+              <a:solidFill>
+                <a:schemeClr val="accent1"/>
+              </a:solidFill>
+              <a:round/>
+            </a:ln>
+            <a:effectLst/>
+          </c:spPr>
+          <c:marker>
+            <c:symbol val="circle"/>
+            <c:size val="5"/>
+            <c:spPr>
+              <a:solidFill>
+                <a:schemeClr val="accent1"/>
+              </a:solidFill>
+              <a:ln w="9525">
+                <a:solidFill>
+                  <a:schemeClr val="accent1"/>
+                </a:solidFill>
+              </a:ln>
+              <a:effectLst/>
+            </c:spPr>
+          </c:marker>
+          <c:xVal>
+            <c:numRef>
+              <c:f>Sheet1!$A$2:$A$8</c:f>
+              <c:numCache>
+                <c:formatCode>General</c:formatCode>
+                <c:ptCount val="7"/>
+                <c:pt idx="0">
+                  <c:v>1000</c:v>
+                </c:pt>
+                <c:pt idx="1">
+                  <c:v>5000</c:v>
+                </c:pt>
+                <c:pt idx="2">
+                  <c:v>10000</c:v>
+                </c:pt>
+                <c:pt idx="3">
+                  <c:v>50000</c:v>
+                </c:pt>
+                <c:pt idx="4">
+                  <c:v>75000</c:v>
+                </c:pt>
+                <c:pt idx="5">
+                  <c:v>100000</c:v>
+                </c:pt>
+                <c:pt idx="6">
+                  <c:v>500000</c:v>
+                </c:pt>
+              </c:numCache>
+            </c:numRef>
+          </c:xVal>
+          <c:yVal>
+            <c:numRef>
+              <c:f>Sheet1!$B$2:$B$8</c:f>
+              <c:numCache>
+                <c:formatCode>General</c:formatCode>
+                <c:ptCount val="7"/>
+                <c:pt idx="0">
+                  <c:v>2.3515999999999999</c:v>
+                </c:pt>
+                <c:pt idx="1">
+                  <c:v>22.963899999999999</c:v>
+                </c:pt>
+                <c:pt idx="2">
+                  <c:v>88.482600000000005</c:v>
+                </c:pt>
+                <c:pt idx="3">
+                  <c:v>2101.61</c:v>
+                </c:pt>
+                <c:pt idx="4">
+                  <c:v>4408.1000000000004</c:v>
+                </c:pt>
+                <c:pt idx="5">
+                  <c:v>7515.69</c:v>
+                </c:pt>
+                <c:pt idx="6">
+                  <c:v>180630</c:v>
+                </c:pt>
+              </c:numCache>
+            </c:numRef>
+          </c:yVal>
+          <c:smooth val="1"/>
+          <c:extLst>
+            <c:ext xmlns:c16="http://schemas.microsoft.com/office/drawing/2014/chart" uri="{C3380CC4-5D6E-409C-BE32-E72D297353CC}">
+              <c16:uniqueId val="{00000000-E8DD-4BB3-A8F9-35F003C2680B}"/>
+            </c:ext>
+          </c:extLst>
+        </c:ser>
+        <c:ser>
+          <c:idx val="1"/>
+          <c:order val="1"/>
+          <c:tx>
+            <c:v>Quick Unsorted</c:v>
+          </c:tx>
+          <c:spPr>
+            <a:ln w="19050" cap="rnd">
+              <a:solidFill>
+                <a:schemeClr val="accent2"/>
+              </a:solidFill>
+              <a:round/>
+            </a:ln>
+            <a:effectLst/>
+          </c:spPr>
+          <c:marker>
+            <c:symbol val="circle"/>
+            <c:size val="5"/>
+            <c:spPr>
+              <a:solidFill>
+                <a:schemeClr val="accent2"/>
+              </a:solidFill>
+              <a:ln w="9525">
+                <a:solidFill>
+                  <a:schemeClr val="accent2"/>
+                </a:solidFill>
+              </a:ln>
+              <a:effectLst/>
+            </c:spPr>
+          </c:marker>
+          <c:xVal>
+            <c:numRef>
+              <c:f>Sheet1!$A$2:$A$8</c:f>
+              <c:numCache>
+                <c:formatCode>General</c:formatCode>
+                <c:ptCount val="7"/>
+                <c:pt idx="0">
+                  <c:v>1000</c:v>
+                </c:pt>
+                <c:pt idx="1">
+                  <c:v>5000</c:v>
+                </c:pt>
+                <c:pt idx="2">
+                  <c:v>10000</c:v>
+                </c:pt>
+                <c:pt idx="3">
+                  <c:v>50000</c:v>
+                </c:pt>
+                <c:pt idx="4">
+                  <c:v>75000</c:v>
+                </c:pt>
+                <c:pt idx="5">
+                  <c:v>100000</c:v>
+                </c:pt>
+                <c:pt idx="6">
+                  <c:v>500000</c:v>
+                </c:pt>
+              </c:numCache>
+            </c:numRef>
+          </c:xVal>
+          <c:yVal>
+            <c:numRef>
+              <c:f>Sheet1!$C$2:$C$8</c:f>
+              <c:numCache>
+                <c:formatCode>General</c:formatCode>
+                <c:ptCount val="7"/>
+                <c:pt idx="0">
+                  <c:v>0.2243</c:v>
+                </c:pt>
+                <c:pt idx="1">
+                  <c:v>0.53059999999999996</c:v>
+                </c:pt>
+                <c:pt idx="2">
+                  <c:v>1.3026</c:v>
+                </c:pt>
+                <c:pt idx="3">
+                  <c:v>5.2972000000000001</c:v>
+                </c:pt>
+                <c:pt idx="4">
+                  <c:v>8.7604000000000006</c:v>
+                </c:pt>
+                <c:pt idx="5">
+                  <c:v>10.587199999999999</c:v>
+                </c:pt>
+                <c:pt idx="6">
+                  <c:v>56.988799999999998</c:v>
+                </c:pt>
+              </c:numCache>
+            </c:numRef>
+          </c:yVal>
+          <c:smooth val="1"/>
+          <c:extLst>
+            <c:ext xmlns:c16="http://schemas.microsoft.com/office/drawing/2014/chart" uri="{C3380CC4-5D6E-409C-BE32-E72D297353CC}">
+              <c16:uniqueId val="{00000001-E8DD-4BB3-A8F9-35F003C2680B}"/>
+            </c:ext>
+          </c:extLst>
+        </c:ser>
+        <c:ser>
+          <c:idx val="2"/>
+          <c:order val="2"/>
+          <c:tx>
+            <c:v>Merge Unsorted</c:v>
+          </c:tx>
+          <c:spPr>
+            <a:ln w="19050" cap="rnd">
+              <a:solidFill>
+                <a:schemeClr val="accent3"/>
+              </a:solidFill>
+              <a:round/>
+            </a:ln>
+            <a:effectLst/>
+          </c:spPr>
+          <c:marker>
+            <c:symbol val="circle"/>
+            <c:size val="5"/>
+            <c:spPr>
+              <a:solidFill>
+                <a:schemeClr val="accent3"/>
+              </a:solidFill>
+              <a:ln w="9525">
+                <a:solidFill>
+                  <a:schemeClr val="accent3"/>
+                </a:solidFill>
+              </a:ln>
+              <a:effectLst/>
+            </c:spPr>
+          </c:marker>
+          <c:xVal>
+            <c:numRef>
+              <c:f>Sheet1!$A$2:$A$8</c:f>
+              <c:numCache>
+                <c:formatCode>General</c:formatCode>
+                <c:ptCount val="7"/>
+                <c:pt idx="0">
+                  <c:v>1000</c:v>
+                </c:pt>
+                <c:pt idx="1">
+                  <c:v>5000</c:v>
+                </c:pt>
+                <c:pt idx="2">
+                  <c:v>10000</c:v>
+                </c:pt>
+                <c:pt idx="3">
+                  <c:v>50000</c:v>
+                </c:pt>
+                <c:pt idx="4">
+                  <c:v>75000</c:v>
+                </c:pt>
+                <c:pt idx="5">
+                  <c:v>100000</c:v>
+                </c:pt>
+                <c:pt idx="6">
+                  <c:v>500000</c:v>
+                </c:pt>
+              </c:numCache>
+            </c:numRef>
+          </c:xVal>
+          <c:yVal>
+            <c:numRef>
+              <c:f>Sheet1!$D$2:$D$8</c:f>
+              <c:numCache>
+                <c:formatCode>General</c:formatCode>
+                <c:ptCount val="7"/>
+                <c:pt idx="0">
+                  <c:v>0.96560000000000001</c:v>
+                </c:pt>
+                <c:pt idx="1">
+                  <c:v>2.2362000000000002</c:v>
+                </c:pt>
+                <c:pt idx="2">
+                  <c:v>2.9521999999999999</c:v>
+                </c:pt>
+                <c:pt idx="3">
+                  <c:v>14.588800000000001</c:v>
+                </c:pt>
+                <c:pt idx="4">
+                  <c:v>23.8721</c:v>
+                </c:pt>
+                <c:pt idx="5">
+                  <c:v>28.832100000000001</c:v>
+                </c:pt>
+                <c:pt idx="6">
+                  <c:v>147.952</c:v>
+                </c:pt>
+              </c:numCache>
+            </c:numRef>
+          </c:yVal>
+          <c:smooth val="1"/>
+          <c:extLst>
+            <c:ext xmlns:c16="http://schemas.microsoft.com/office/drawing/2014/chart" uri="{C3380CC4-5D6E-409C-BE32-E72D297353CC}">
+              <c16:uniqueId val="{00000002-E8DD-4BB3-A8F9-35F003C2680B}"/>
+            </c:ext>
+          </c:extLst>
+        </c:ser>
+        <c:ser>
+          <c:idx val="3"/>
+          <c:order val="3"/>
+          <c:tx>
+            <c:v>Insertion Unsorted</c:v>
+          </c:tx>
+          <c:spPr>
+            <a:ln w="19050" cap="rnd">
+              <a:solidFill>
+                <a:schemeClr val="accent4"/>
+              </a:solidFill>
+              <a:round/>
+            </a:ln>
+            <a:effectLst/>
+          </c:spPr>
+          <c:marker>
+            <c:symbol val="circle"/>
+            <c:size val="5"/>
+            <c:spPr>
+              <a:solidFill>
+                <a:schemeClr val="accent4"/>
+              </a:solidFill>
+              <a:ln w="9525">
+                <a:solidFill>
+                  <a:schemeClr val="accent4"/>
+                </a:solidFill>
+              </a:ln>
+              <a:effectLst/>
+            </c:spPr>
+          </c:marker>
+          <c:xVal>
+            <c:numRef>
+              <c:f>Sheet1!$A$2:$A$8</c:f>
+              <c:numCache>
+                <c:formatCode>General</c:formatCode>
+                <c:ptCount val="7"/>
+                <c:pt idx="0">
+                  <c:v>1000</c:v>
+                </c:pt>
+                <c:pt idx="1">
+                  <c:v>5000</c:v>
+                </c:pt>
+                <c:pt idx="2">
+                  <c:v>10000</c:v>
+                </c:pt>
+                <c:pt idx="3">
+                  <c:v>50000</c:v>
+                </c:pt>
+                <c:pt idx="4">
+                  <c:v>75000</c:v>
+                </c:pt>
+                <c:pt idx="5">
+                  <c:v>100000</c:v>
+                </c:pt>
+                <c:pt idx="6">
+                  <c:v>500000</c:v>
+                </c:pt>
+              </c:numCache>
+            </c:numRef>
+          </c:xVal>
+          <c:yVal>
+            <c:numRef>
+              <c:f>Sheet1!$E$2:$E$8</c:f>
+              <c:numCache>
+                <c:formatCode>General</c:formatCode>
+                <c:ptCount val="7"/>
+                <c:pt idx="0">
+                  <c:v>0.66390000000000005</c:v>
+                </c:pt>
+                <c:pt idx="1">
+                  <c:v>11.6584</c:v>
+                </c:pt>
+                <c:pt idx="2">
+                  <c:v>17.1479</c:v>
+                </c:pt>
+                <c:pt idx="3">
+                  <c:v>578.06399999999996</c:v>
+                </c:pt>
+                <c:pt idx="4">
+                  <c:v>910.52099999999996</c:v>
+                </c:pt>
+                <c:pt idx="5">
+                  <c:v>1595.04</c:v>
+                </c:pt>
+                <c:pt idx="6">
+                  <c:v>41462.699999999997</c:v>
+                </c:pt>
+              </c:numCache>
+            </c:numRef>
+          </c:yVal>
+          <c:smooth val="1"/>
+          <c:extLst>
+            <c:ext xmlns:c16="http://schemas.microsoft.com/office/drawing/2014/chart" uri="{C3380CC4-5D6E-409C-BE32-E72D297353CC}">
+              <c16:uniqueId val="{00000003-E8DD-4BB3-A8F9-35F003C2680B}"/>
+            </c:ext>
+          </c:extLst>
+        </c:ser>
+        <c:ser>
+          <c:idx val="4"/>
+          <c:order val="4"/>
+          <c:tx>
+            <c:v>Hybrid Unsorted</c:v>
+          </c:tx>
+          <c:spPr>
+            <a:ln w="19050" cap="rnd">
+              <a:solidFill>
+                <a:schemeClr val="accent5"/>
+              </a:solidFill>
+              <a:round/>
+            </a:ln>
+            <a:effectLst/>
+          </c:spPr>
+          <c:marker>
+            <c:symbol val="circle"/>
+            <c:size val="5"/>
+            <c:spPr>
+              <a:solidFill>
+                <a:schemeClr val="accent5"/>
+              </a:solidFill>
+              <a:ln w="9525">
+                <a:solidFill>
+                  <a:schemeClr val="accent5"/>
+                </a:solidFill>
+              </a:ln>
+              <a:effectLst/>
+            </c:spPr>
+          </c:marker>
+          <c:xVal>
+            <c:numRef>
+              <c:f>Sheet1!$A$2:$A$8</c:f>
+              <c:numCache>
+                <c:formatCode>General</c:formatCode>
+                <c:ptCount val="7"/>
+                <c:pt idx="0">
+                  <c:v>1000</c:v>
+                </c:pt>
+                <c:pt idx="1">
+                  <c:v>5000</c:v>
+                </c:pt>
+                <c:pt idx="2">
+                  <c:v>10000</c:v>
+                </c:pt>
+                <c:pt idx="3">
+                  <c:v>50000</c:v>
+                </c:pt>
+                <c:pt idx="4">
+                  <c:v>75000</c:v>
+                </c:pt>
+                <c:pt idx="5">
+                  <c:v>100000</c:v>
+                </c:pt>
+                <c:pt idx="6">
+                  <c:v>500000</c:v>
+                </c:pt>
+              </c:numCache>
+            </c:numRef>
+          </c:xVal>
+          <c:yVal>
+            <c:numRef>
+              <c:f>Sheet1!$F$2:$F$8</c:f>
+              <c:numCache>
+                <c:formatCode>General</c:formatCode>
+                <c:ptCount val="7"/>
+                <c:pt idx="0">
+                  <c:v>6.4299999999999996E-2</c:v>
+                </c:pt>
+                <c:pt idx="1">
+                  <c:v>0.32029999999999997</c:v>
+                </c:pt>
+                <c:pt idx="2">
+                  <c:v>0.67720000000000002</c:v>
+                </c:pt>
+                <c:pt idx="3">
+                  <c:v>3.8289</c:v>
+                </c:pt>
+                <c:pt idx="4">
+                  <c:v>5.8581000000000003</c:v>
+                </c:pt>
+                <c:pt idx="5">
+                  <c:v>7.7218</c:v>
+                </c:pt>
+                <c:pt idx="6">
+                  <c:v>43.8386</c:v>
+                </c:pt>
+              </c:numCache>
+            </c:numRef>
+          </c:yVal>
+          <c:smooth val="1"/>
+          <c:extLst>
+            <c:ext xmlns:c16="http://schemas.microsoft.com/office/drawing/2014/chart" uri="{C3380CC4-5D6E-409C-BE32-E72D297353CC}">
+              <c16:uniqueId val="{00000004-E8DD-4BB3-A8F9-35F003C2680B}"/>
+            </c:ext>
+          </c:extLst>
+        </c:ser>
+        <c:ser>
+          <c:idx val="5"/>
+          <c:order val="5"/>
+          <c:tx>
+            <c:v>Selection Sorted</c:v>
+          </c:tx>
+          <c:spPr>
+            <a:ln w="19050" cap="rnd">
+              <a:solidFill>
+                <a:schemeClr val="accent6"/>
+              </a:solidFill>
+              <a:round/>
+            </a:ln>
+            <a:effectLst/>
+          </c:spPr>
+          <c:marker>
+            <c:symbol val="circle"/>
+            <c:size val="5"/>
+            <c:spPr>
+              <a:solidFill>
+                <a:schemeClr val="accent6"/>
+              </a:solidFill>
+              <a:ln w="9525">
+                <a:solidFill>
+                  <a:schemeClr val="accent6"/>
+                </a:solidFill>
+              </a:ln>
+              <a:effectLst/>
+            </c:spPr>
+          </c:marker>
+          <c:xVal>
+            <c:numRef>
+              <c:f>Sheet1!$A$10:$A$16</c:f>
+              <c:numCache>
+                <c:formatCode>General</c:formatCode>
+                <c:ptCount val="7"/>
+                <c:pt idx="0">
+                  <c:v>1000</c:v>
+                </c:pt>
+                <c:pt idx="1">
+                  <c:v>5000</c:v>
+                </c:pt>
+                <c:pt idx="2">
+                  <c:v>10000</c:v>
+                </c:pt>
+                <c:pt idx="3">
+                  <c:v>50000</c:v>
+                </c:pt>
+                <c:pt idx="4">
+                  <c:v>75000</c:v>
+                </c:pt>
+                <c:pt idx="5">
+                  <c:v>100000</c:v>
+                </c:pt>
+                <c:pt idx="6">
+                  <c:v>500000</c:v>
+                </c:pt>
+              </c:numCache>
+            </c:numRef>
+          </c:xVal>
+          <c:yVal>
+            <c:numRef>
+              <c:f>Sheet1!$B$10:$B$16</c:f>
+              <c:numCache>
+                <c:formatCode>General</c:formatCode>
+                <c:ptCount val="7"/>
+                <c:pt idx="0">
+                  <c:v>0.4491</c:v>
+                </c:pt>
+                <c:pt idx="1">
+                  <c:v>11.9513</c:v>
+                </c:pt>
+                <c:pt idx="2">
+                  <c:v>48.106900000000003</c:v>
+                </c:pt>
+                <c:pt idx="3">
+                  <c:v>1624.62</c:v>
+                </c:pt>
+                <c:pt idx="4">
+                  <c:v>3744.49</c:v>
+                </c:pt>
+                <c:pt idx="5">
+                  <c:v>7285.14</c:v>
+                </c:pt>
+                <c:pt idx="6">
+                  <c:v>135030</c:v>
+                </c:pt>
+              </c:numCache>
+            </c:numRef>
+          </c:yVal>
+          <c:smooth val="1"/>
+          <c:extLst>
+            <c:ext xmlns:c16="http://schemas.microsoft.com/office/drawing/2014/chart" uri="{C3380CC4-5D6E-409C-BE32-E72D297353CC}">
+              <c16:uniqueId val="{00000005-E8DD-4BB3-A8F9-35F003C2680B}"/>
+            </c:ext>
+          </c:extLst>
+        </c:ser>
+        <c:ser>
+          <c:idx val="6"/>
+          <c:order val="6"/>
+          <c:tx>
+            <c:v>Quick Sorted</c:v>
+          </c:tx>
+          <c:spPr>
+            <a:ln w="19050" cap="rnd">
+              <a:solidFill>
+                <a:schemeClr val="accent1">
+                  <a:lumMod val="60000"/>
+                </a:schemeClr>
+              </a:solidFill>
+              <a:round/>
+            </a:ln>
+            <a:effectLst/>
+          </c:spPr>
+          <c:marker>
+            <c:symbol val="circle"/>
+            <c:size val="5"/>
+            <c:spPr>
+              <a:solidFill>
+                <a:schemeClr val="accent1">
+                  <a:lumMod val="60000"/>
+                </a:schemeClr>
+              </a:solidFill>
+              <a:ln w="9525">
+                <a:solidFill>
+                  <a:schemeClr val="accent1">
+                    <a:lumMod val="60000"/>
+                  </a:schemeClr>
+                </a:solidFill>
+              </a:ln>
+              <a:effectLst/>
+            </c:spPr>
+          </c:marker>
+          <c:xVal>
+            <c:numRef>
+              <c:f>Sheet1!$A$10:$A$16</c:f>
+              <c:numCache>
+                <c:formatCode>General</c:formatCode>
+                <c:ptCount val="7"/>
+                <c:pt idx="0">
+                  <c:v>1000</c:v>
+                </c:pt>
+                <c:pt idx="1">
+                  <c:v>5000</c:v>
+                </c:pt>
+                <c:pt idx="2">
+                  <c:v>10000</c:v>
+                </c:pt>
+                <c:pt idx="3">
+                  <c:v>50000</c:v>
+                </c:pt>
+                <c:pt idx="4">
+                  <c:v>75000</c:v>
+                </c:pt>
+                <c:pt idx="5">
+                  <c:v>100000</c:v>
+                </c:pt>
+                <c:pt idx="6">
+                  <c:v>500000</c:v>
+                </c:pt>
+              </c:numCache>
+            </c:numRef>
+          </c:xVal>
+          <c:yVal>
+            <c:numRef>
+              <c:f>Sheet1!$C$10:$C$16</c:f>
+              <c:numCache>
+                <c:formatCode>General</c:formatCode>
+                <c:ptCount val="7"/>
+                <c:pt idx="0">
+                  <c:v>0.45300000000000001</c:v>
+                </c:pt>
+                <c:pt idx="1">
+                  <c:v>13.895099999999999</c:v>
+                </c:pt>
+                <c:pt idx="2">
+                  <c:v>44.500599999999999</c:v>
+                </c:pt>
+                <c:pt idx="3">
+                  <c:v>1065.47</c:v>
+                </c:pt>
+                <c:pt idx="4">
+                  <c:v>2539.9499999999998</c:v>
+                </c:pt>
+                <c:pt idx="5">
+                  <c:v>4129.7299999999996</c:v>
+                </c:pt>
+                <c:pt idx="6">
+                  <c:v>98941.2</c:v>
+                </c:pt>
+              </c:numCache>
+            </c:numRef>
+          </c:yVal>
+          <c:smooth val="1"/>
+          <c:extLst>
+            <c:ext xmlns:c16="http://schemas.microsoft.com/office/drawing/2014/chart" uri="{C3380CC4-5D6E-409C-BE32-E72D297353CC}">
+              <c16:uniqueId val="{00000006-E8DD-4BB3-A8F9-35F003C2680B}"/>
+            </c:ext>
+          </c:extLst>
+        </c:ser>
+        <c:ser>
+          <c:idx val="7"/>
+          <c:order val="7"/>
+          <c:tx>
+            <c:v>Merge Sorted</c:v>
+          </c:tx>
+          <c:spPr>
+            <a:ln w="19050" cap="rnd">
+              <a:solidFill>
+                <a:schemeClr val="accent2">
+                  <a:lumMod val="60000"/>
+                </a:schemeClr>
+              </a:solidFill>
+              <a:round/>
+            </a:ln>
+            <a:effectLst/>
+          </c:spPr>
+          <c:marker>
+            <c:symbol val="circle"/>
+            <c:size val="5"/>
+            <c:spPr>
+              <a:solidFill>
+                <a:schemeClr val="accent2">
+                  <a:lumMod val="60000"/>
+                </a:schemeClr>
+              </a:solidFill>
+              <a:ln w="9525">
+                <a:solidFill>
+                  <a:schemeClr val="accent2">
+                    <a:lumMod val="60000"/>
+                  </a:schemeClr>
+                </a:solidFill>
+              </a:ln>
+              <a:effectLst/>
+            </c:spPr>
+          </c:marker>
+          <c:xVal>
+            <c:numRef>
+              <c:f>Sheet1!$A$10:$A$16</c:f>
+              <c:numCache>
+                <c:formatCode>General</c:formatCode>
+                <c:ptCount val="7"/>
+                <c:pt idx="0">
+                  <c:v>1000</c:v>
+                </c:pt>
+                <c:pt idx="1">
+                  <c:v>5000</c:v>
+                </c:pt>
+                <c:pt idx="2">
+                  <c:v>10000</c:v>
+                </c:pt>
+                <c:pt idx="3">
+                  <c:v>50000</c:v>
+                </c:pt>
+                <c:pt idx="4">
+                  <c:v>75000</c:v>
+                </c:pt>
+                <c:pt idx="5">
+                  <c:v>100000</c:v>
+                </c:pt>
+                <c:pt idx="6">
+                  <c:v>500000</c:v>
+                </c:pt>
+              </c:numCache>
+            </c:numRef>
+          </c:xVal>
+          <c:yVal>
+            <c:numRef>
+              <c:f>Sheet1!$D$10:$D$16</c:f>
+              <c:numCache>
+                <c:formatCode>General</c:formatCode>
+                <c:ptCount val="7"/>
+                <c:pt idx="0">
+                  <c:v>0.37680000000000002</c:v>
+                </c:pt>
+                <c:pt idx="1">
+                  <c:v>1.5760000000000001</c:v>
+                </c:pt>
+                <c:pt idx="2">
+                  <c:v>3.1514000000000002</c:v>
+                </c:pt>
+                <c:pt idx="3">
+                  <c:v>10.4602</c:v>
+                </c:pt>
+                <c:pt idx="4">
+                  <c:v>11.5275</c:v>
+                </c:pt>
+                <c:pt idx="5">
+                  <c:v>20.4298</c:v>
+                </c:pt>
+                <c:pt idx="6">
+                  <c:v>101.288</c:v>
+                </c:pt>
+              </c:numCache>
+            </c:numRef>
+          </c:yVal>
+          <c:smooth val="1"/>
+          <c:extLst>
+            <c:ext xmlns:c16="http://schemas.microsoft.com/office/drawing/2014/chart" uri="{C3380CC4-5D6E-409C-BE32-E72D297353CC}">
+              <c16:uniqueId val="{00000007-E8DD-4BB3-A8F9-35F003C2680B}"/>
+            </c:ext>
+          </c:extLst>
+        </c:ser>
+        <c:ser>
+          <c:idx val="8"/>
+          <c:order val="8"/>
+          <c:tx>
+            <c:v>Insertion Sorted</c:v>
+          </c:tx>
+          <c:spPr>
+            <a:ln w="19050" cap="rnd">
+              <a:solidFill>
+                <a:schemeClr val="accent3">
+                  <a:lumMod val="60000"/>
+                </a:schemeClr>
+              </a:solidFill>
+              <a:round/>
+            </a:ln>
+            <a:effectLst/>
+          </c:spPr>
+          <c:marker>
+            <c:symbol val="circle"/>
+            <c:size val="5"/>
+            <c:spPr>
+              <a:solidFill>
+                <a:schemeClr val="accent3">
+                  <a:lumMod val="60000"/>
+                </a:schemeClr>
+              </a:solidFill>
+              <a:ln w="9525">
+                <a:solidFill>
+                  <a:schemeClr val="accent3">
+                    <a:lumMod val="60000"/>
+                  </a:schemeClr>
+                </a:solidFill>
+              </a:ln>
+              <a:effectLst/>
+            </c:spPr>
+          </c:marker>
+          <c:xVal>
+            <c:numRef>
+              <c:f>Sheet1!$A$10:$A$16</c:f>
+              <c:numCache>
+                <c:formatCode>General</c:formatCode>
+                <c:ptCount val="7"/>
+                <c:pt idx="0">
+                  <c:v>1000</c:v>
+                </c:pt>
+                <c:pt idx="1">
+                  <c:v>5000</c:v>
+                </c:pt>
+                <c:pt idx="2">
+                  <c:v>10000</c:v>
+                </c:pt>
+                <c:pt idx="3">
+                  <c:v>50000</c:v>
+                </c:pt>
+                <c:pt idx="4">
+                  <c:v>75000</c:v>
+                </c:pt>
+                <c:pt idx="5">
+                  <c:v>100000</c:v>
+                </c:pt>
+                <c:pt idx="6">
+                  <c:v>500000</c:v>
+                </c:pt>
+              </c:numCache>
+            </c:numRef>
+          </c:xVal>
+          <c:yVal>
+            <c:numRef>
+              <c:f>Sheet1!$E$10:$E$16</c:f>
+              <c:numCache>
+                <c:formatCode>General</c:formatCode>
+                <c:ptCount val="7"/>
+                <c:pt idx="0">
+                  <c:v>1.9E-3</c:v>
+                </c:pt>
+                <c:pt idx="1">
+                  <c:v>5.5999999999999999E-3</c:v>
+                </c:pt>
+                <c:pt idx="2">
+                  <c:v>2.4199999999999999E-2</c:v>
+                </c:pt>
+                <c:pt idx="3">
+                  <c:v>0.1246</c:v>
+                </c:pt>
+                <c:pt idx="4">
+                  <c:v>0.30549999999999999</c:v>
+                </c:pt>
+                <c:pt idx="5">
+                  <c:v>0.48349999999999999</c:v>
+                </c:pt>
+                <c:pt idx="6">
+                  <c:v>0.53610000000000002</c:v>
+                </c:pt>
+              </c:numCache>
+            </c:numRef>
+          </c:yVal>
+          <c:smooth val="1"/>
+          <c:extLst>
+            <c:ext xmlns:c16="http://schemas.microsoft.com/office/drawing/2014/chart" uri="{C3380CC4-5D6E-409C-BE32-E72D297353CC}">
+              <c16:uniqueId val="{00000008-E8DD-4BB3-A8F9-35F003C2680B}"/>
+            </c:ext>
+          </c:extLst>
+        </c:ser>
+        <c:ser>
+          <c:idx val="9"/>
+          <c:order val="9"/>
+          <c:tx>
+            <c:v>Hybrid Sorted</c:v>
+          </c:tx>
+          <c:spPr>
+            <a:ln w="19050" cap="rnd">
+              <a:solidFill>
+                <a:schemeClr val="accent4">
+                  <a:lumMod val="60000"/>
+                </a:schemeClr>
+              </a:solidFill>
+              <a:round/>
+            </a:ln>
+            <a:effectLst/>
+          </c:spPr>
+          <c:marker>
+            <c:symbol val="circle"/>
+            <c:size val="5"/>
+            <c:spPr>
+              <a:solidFill>
+                <a:schemeClr val="accent4">
+                  <a:lumMod val="60000"/>
+                </a:schemeClr>
+              </a:solidFill>
+              <a:ln w="9525">
+                <a:solidFill>
+                  <a:schemeClr val="accent4">
+                    <a:lumMod val="60000"/>
+                  </a:schemeClr>
+                </a:solidFill>
+              </a:ln>
+              <a:effectLst/>
+            </c:spPr>
+          </c:marker>
+          <c:xVal>
+            <c:numRef>
+              <c:f>Sheet1!$A$10:$A$16</c:f>
+              <c:numCache>
+                <c:formatCode>General</c:formatCode>
+                <c:ptCount val="7"/>
+                <c:pt idx="0">
+                  <c:v>1000</c:v>
+                </c:pt>
+                <c:pt idx="1">
+                  <c:v>5000</c:v>
+                </c:pt>
+                <c:pt idx="2">
+                  <c:v>10000</c:v>
+                </c:pt>
+                <c:pt idx="3">
+                  <c:v>50000</c:v>
+                </c:pt>
+                <c:pt idx="4">
+                  <c:v>75000</c:v>
+                </c:pt>
+                <c:pt idx="5">
+                  <c:v>100000</c:v>
+                </c:pt>
+                <c:pt idx="6">
+                  <c:v>500000</c:v>
+                </c:pt>
+              </c:numCache>
+            </c:numRef>
+          </c:xVal>
+          <c:yVal>
+            <c:numRef>
+              <c:f>Sheet1!$F$10:$F$16</c:f>
+              <c:numCache>
+                <c:formatCode>General</c:formatCode>
+                <c:ptCount val="7"/>
+                <c:pt idx="0">
+                  <c:v>5.2999999999999999E-2</c:v>
+                </c:pt>
+                <c:pt idx="1">
+                  <c:v>0.1</c:v>
+                </c:pt>
+                <c:pt idx="2">
+                  <c:v>0.21429999999999999</c:v>
+                </c:pt>
+                <c:pt idx="3">
+                  <c:v>0.63029999999999997</c:v>
+                </c:pt>
+                <c:pt idx="4">
+                  <c:v>0.73870000000000002</c:v>
+                </c:pt>
+                <c:pt idx="5">
+                  <c:v>1.452</c:v>
+                </c:pt>
+                <c:pt idx="6">
+                  <c:v>3.4165000000000001</c:v>
+                </c:pt>
+              </c:numCache>
+            </c:numRef>
+          </c:yVal>
+          <c:smooth val="1"/>
+          <c:extLst>
+            <c:ext xmlns:c16="http://schemas.microsoft.com/office/drawing/2014/chart" uri="{C3380CC4-5D6E-409C-BE32-E72D297353CC}">
+              <c16:uniqueId val="{00000009-E8DD-4BB3-A8F9-35F003C2680B}"/>
+            </c:ext>
+          </c:extLst>
+        </c:ser>
+        <c:dLbls>
+          <c:showLegendKey val="0"/>
+          <c:showVal val="0"/>
+          <c:showCatName val="0"/>
+          <c:showSerName val="0"/>
+          <c:showPercent val="0"/>
+          <c:showBubbleSize val="0"/>
+        </c:dLbls>
+        <c:axId val="344250160"/>
+        <c:axId val="344250488"/>
+      </c:scatterChart>
+      <c:valAx>
+        <c:axId val="344250160"/>
+        <c:scaling>
+          <c:orientation val="minMax"/>
+        </c:scaling>
+        <c:delete val="0"/>
+        <c:axPos val="b"/>
+        <c:majorGridlines>
+          <c:spPr>
+            <a:ln w="9525" cap="flat" cmpd="sng" algn="ctr">
+              <a:solidFill>
+                <a:schemeClr val="tx1">
+                  <a:lumMod val="15000"/>
+                  <a:lumOff val="85000"/>
+                </a:schemeClr>
+              </a:solidFill>
+              <a:round/>
+            </a:ln>
+            <a:effectLst/>
+          </c:spPr>
+        </c:majorGridlines>
+        <c:numFmt formatCode="General" sourceLinked="1"/>
+        <c:majorTickMark val="none"/>
+        <c:minorTickMark val="none"/>
+        <c:tickLblPos val="nextTo"/>
+        <c:spPr>
+          <a:noFill/>
+          <a:ln w="9525" cap="flat" cmpd="sng" algn="ctr">
+            <a:solidFill>
+              <a:schemeClr val="tx1">
+                <a:lumMod val="25000"/>
+                <a:lumOff val="75000"/>
+              </a:schemeClr>
+            </a:solidFill>
+            <a:round/>
+          </a:ln>
+          <a:effectLst/>
+        </c:spPr>
+        <c:txPr>
+          <a:bodyPr rot="-60000000" spcFirstLastPara="1" vertOverflow="ellipsis" vert="horz" wrap="square" anchor="ctr" anchorCtr="1"/>
+          <a:lstStyle/>
+          <a:p>
+            <a:pPr>
+              <a:defRPr sz="900" b="0" i="0" u="none" strike="noStrike" kern="1200" baseline="0">
+                <a:solidFill>
+                  <a:schemeClr val="tx1">
+                    <a:lumMod val="65000"/>
+                    <a:lumOff val="35000"/>
+                  </a:schemeClr>
+                </a:solidFill>
+                <a:latin typeface="+mn-lt"/>
+                <a:ea typeface="+mn-ea"/>
+                <a:cs typeface="+mn-cs"/>
+              </a:defRPr>
+            </a:pPr>
+            <a:endParaRPr lang="en-US"/>
+          </a:p>
+        </c:txPr>
+        <c:crossAx val="344250488"/>
+        <c:crosses val="autoZero"/>
+        <c:crossBetween val="midCat"/>
+      </c:valAx>
+      <c:valAx>
+        <c:axId val="344250488"/>
+        <c:scaling>
+          <c:orientation val="minMax"/>
+        </c:scaling>
+        <c:delete val="0"/>
+        <c:axPos val="l"/>
+        <c:majorGridlines>
+          <c:spPr>
+            <a:ln w="9525" cap="flat" cmpd="sng" algn="ctr">
+              <a:solidFill>
+                <a:schemeClr val="tx1">
+                  <a:lumMod val="15000"/>
+                  <a:lumOff val="85000"/>
+                </a:schemeClr>
+              </a:solidFill>
+              <a:round/>
+            </a:ln>
+            <a:effectLst/>
+          </c:spPr>
+        </c:majorGridlines>
+        <c:numFmt formatCode="General" sourceLinked="1"/>
+        <c:majorTickMark val="none"/>
+        <c:minorTickMark val="none"/>
+        <c:tickLblPos val="nextTo"/>
+        <c:spPr>
+          <a:noFill/>
+          <a:ln w="9525" cap="flat" cmpd="sng" algn="ctr">
+            <a:solidFill>
+              <a:schemeClr val="tx1">
+                <a:lumMod val="25000"/>
+                <a:lumOff val="75000"/>
+              </a:schemeClr>
+            </a:solidFill>
+            <a:round/>
+          </a:ln>
+          <a:effectLst/>
+        </c:spPr>
+        <c:txPr>
+          <a:bodyPr rot="-60000000" spcFirstLastPara="1" vertOverflow="ellipsis" vert="horz" wrap="square" anchor="ctr" anchorCtr="1"/>
+          <a:lstStyle/>
+          <a:p>
+            <a:pPr>
+              <a:defRPr sz="900" b="0" i="0" u="none" strike="noStrike" kern="1200" baseline="0">
+                <a:solidFill>
+                  <a:schemeClr val="tx1">
+                    <a:lumMod val="65000"/>
+                    <a:lumOff val="35000"/>
+                  </a:schemeClr>
+                </a:solidFill>
+                <a:latin typeface="+mn-lt"/>
+                <a:ea typeface="+mn-ea"/>
+                <a:cs typeface="+mn-cs"/>
+              </a:defRPr>
+            </a:pPr>
+            <a:endParaRPr lang="en-US"/>
+          </a:p>
+        </c:txPr>
+        <c:crossAx val="344250160"/>
+        <c:crosses val="autoZero"/>
+        <c:crossBetween val="midCat"/>
+      </c:valAx>
+      <c:spPr>
+        <a:noFill/>
+        <a:ln>
+          <a:noFill/>
+        </a:ln>
+        <a:effectLst/>
+      </c:spPr>
+    </c:plotArea>
+    <c:legend>
+      <c:legendPos val="r"/>
+      <c:overlay val="0"/>
+      <c:spPr>
+        <a:noFill/>
+        <a:ln>
+          <a:noFill/>
+        </a:ln>
+        <a:effectLst/>
+      </c:spPr>
+      <c:txPr>
+        <a:bodyPr rot="0" spcFirstLastPara="1" vertOverflow="ellipsis" vert="horz" wrap="square" anchor="ctr" anchorCtr="1"/>
+        <a:lstStyle/>
+        <a:p>
+          <a:pPr>
+            <a:defRPr sz="900" b="0" i="0" u="none" strike="noStrike" kern="1200" baseline="0">
+              <a:solidFill>
+                <a:schemeClr val="tx1">
+                  <a:lumMod val="65000"/>
+                  <a:lumOff val="35000"/>
+                </a:schemeClr>
+              </a:solidFill>
+              <a:latin typeface="+mn-lt"/>
+              <a:ea typeface="+mn-ea"/>
+              <a:cs typeface="+mn-cs"/>
+            </a:defRPr>
+          </a:pPr>
+          <a:endParaRPr lang="en-US"/>
+        </a:p>
+      </c:txPr>
+    </c:legend>
     <c:plotVisOnly val="1"/>
     <c:dispBlanksAs val="gap"/>
     <c:extLst>
@@ -11629,25 +12910,25 @@
                 <c:formatCode>General</c:formatCode>
                 <c:ptCount val="7"/>
                 <c:pt idx="0">
-                  <c:v>0.2152</c:v>
+                  <c:v>6.4299999999999996E-2</c:v>
                 </c:pt>
                 <c:pt idx="1">
-                  <c:v>1.0547</c:v>
+                  <c:v>0.32029999999999997</c:v>
                 </c:pt>
                 <c:pt idx="2">
-                  <c:v>2.3567999999999998</c:v>
+                  <c:v>0.67720000000000002</c:v>
                 </c:pt>
                 <c:pt idx="3">
-                  <c:v>12.535600000000001</c:v>
+                  <c:v>3.8289</c:v>
                 </c:pt>
                 <c:pt idx="4">
-                  <c:v>16.387799999999999</c:v>
+                  <c:v>5.8581000000000003</c:v>
                 </c:pt>
                 <c:pt idx="5">
-                  <c:v>21.081</c:v>
+                  <c:v>7.7218</c:v>
                 </c:pt>
                 <c:pt idx="6">
-                  <c:v>113.998</c:v>
+                  <c:v>43.8386</c:v>
                 </c:pt>
               </c:numCache>
             </c:numRef>
@@ -11655,7 +12936,7 @@
           <c:smooth val="0"/>
           <c:extLst>
             <c:ext xmlns:c16="http://schemas.microsoft.com/office/drawing/2014/chart" uri="{C3380CC4-5D6E-409C-BE32-E72D297353CC}">
-              <c16:uniqueId val="{00000000-4C7C-4BB0-B948-E7CCD3B81067}"/>
+              <c16:uniqueId val="{00000000-4FC9-4667-A4CB-09DF8A76B92D}"/>
             </c:ext>
           </c:extLst>
         </c:ser>
@@ -12034,6 +13315,46 @@
 </cs:colorStyle>
 </file>
 
+<file path=word/charts/colors11.xml><?xml version="1.0" encoding="utf-8"?>
+<cs:colorStyle xmlns:cs="http://schemas.microsoft.com/office/drawing/2012/chartStyle" xmlns:a="http://schemas.openxmlformats.org/drawingml/2006/main" meth="cycle" id="10">
+  <a:schemeClr val="accent1"/>
+  <a:schemeClr val="accent2"/>
+  <a:schemeClr val="accent3"/>
+  <a:schemeClr val="accent4"/>
+  <a:schemeClr val="accent5"/>
+  <a:schemeClr val="accent6"/>
+  <cs:variation/>
+  <cs:variation>
+    <a:lumMod val="60000"/>
+  </cs:variation>
+  <cs:variation>
+    <a:lumMod val="80000"/>
+    <a:lumOff val="20000"/>
+  </cs:variation>
+  <cs:variation>
+    <a:lumMod val="80000"/>
+  </cs:variation>
+  <cs:variation>
+    <a:lumMod val="60000"/>
+    <a:lumOff val="40000"/>
+  </cs:variation>
+  <cs:variation>
+    <a:lumMod val="50000"/>
+  </cs:variation>
+  <cs:variation>
+    <a:lumMod val="70000"/>
+    <a:lumOff val="30000"/>
+  </cs:variation>
+  <cs:variation>
+    <a:lumMod val="70000"/>
+  </cs:variation>
+  <cs:variation>
+    <a:lumMod val="50000"/>
+    <a:lumOff val="50000"/>
+  </cs:variation>
+</cs:colorStyle>
+</file>
+
 <file path=word/charts/colors2.xml><?xml version="1.0" encoding="utf-8"?>
 <cs:colorStyle xmlns:cs="http://schemas.microsoft.com/office/drawing/2012/chartStyle" xmlns:a="http://schemas.openxmlformats.org/drawingml/2006/main" meth="cycle" id="10">
   <a:schemeClr val="accent1"/>
@@ -13386,6 +14707,522 @@
 </cs:chartStyle>
 </file>
 
+<file path=word/charts/style11.xml><?xml version="1.0" encoding="utf-8"?>
+<cs:chartStyle xmlns:cs="http://schemas.microsoft.com/office/drawing/2012/chartStyle" xmlns:a="http://schemas.openxmlformats.org/drawingml/2006/main" id="240">
+  <cs:axisTitle>
+    <cs:lnRef idx="0"/>
+    <cs:fillRef idx="0"/>
+    <cs:effectRef idx="0"/>
+    <cs:fontRef idx="minor">
+      <a:schemeClr val="tx1">
+        <a:lumMod val="65000"/>
+        <a:lumOff val="35000"/>
+      </a:schemeClr>
+    </cs:fontRef>
+    <cs:defRPr sz="1000" kern="1200"/>
+  </cs:axisTitle>
+  <cs:categoryAxis>
+    <cs:lnRef idx="0"/>
+    <cs:fillRef idx="0"/>
+    <cs:effectRef idx="0"/>
+    <cs:fontRef idx="minor">
+      <a:schemeClr val="tx1">
+        <a:lumMod val="65000"/>
+        <a:lumOff val="35000"/>
+      </a:schemeClr>
+    </cs:fontRef>
+    <cs:spPr>
+      <a:ln w="9525" cap="flat" cmpd="sng" algn="ctr">
+        <a:solidFill>
+          <a:schemeClr val="tx1">
+            <a:lumMod val="25000"/>
+            <a:lumOff val="75000"/>
+          </a:schemeClr>
+        </a:solidFill>
+        <a:round/>
+      </a:ln>
+    </cs:spPr>
+    <cs:defRPr sz="900" kern="1200"/>
+  </cs:categoryAxis>
+  <cs:chartArea mods="allowNoFillOverride allowNoLineOverride">
+    <cs:lnRef idx="0"/>
+    <cs:fillRef idx="0"/>
+    <cs:effectRef idx="0"/>
+    <cs:fontRef idx="minor">
+      <a:schemeClr val="tx1"/>
+    </cs:fontRef>
+    <cs:spPr>
+      <a:solidFill>
+        <a:schemeClr val="bg1"/>
+      </a:solidFill>
+      <a:ln w="9525" cap="flat" cmpd="sng" algn="ctr">
+        <a:solidFill>
+          <a:schemeClr val="tx1">
+            <a:lumMod val="15000"/>
+            <a:lumOff val="85000"/>
+          </a:schemeClr>
+        </a:solidFill>
+        <a:round/>
+      </a:ln>
+    </cs:spPr>
+    <cs:defRPr sz="1000" kern="1200"/>
+  </cs:chartArea>
+  <cs:dataLabel>
+    <cs:lnRef idx="0"/>
+    <cs:fillRef idx="0"/>
+    <cs:effectRef idx="0"/>
+    <cs:fontRef idx="minor">
+      <a:schemeClr val="tx1">
+        <a:lumMod val="75000"/>
+        <a:lumOff val="25000"/>
+      </a:schemeClr>
+    </cs:fontRef>
+    <cs:defRPr sz="900" kern="1200"/>
+  </cs:dataLabel>
+  <cs:dataLabelCallout>
+    <cs:lnRef idx="0"/>
+    <cs:fillRef idx="0"/>
+    <cs:effectRef idx="0"/>
+    <cs:fontRef idx="minor">
+      <a:schemeClr val="dk1">
+        <a:lumMod val="65000"/>
+        <a:lumOff val="35000"/>
+      </a:schemeClr>
+    </cs:fontRef>
+    <cs:spPr>
+      <a:solidFill>
+        <a:schemeClr val="lt1"/>
+      </a:solidFill>
+      <a:ln>
+        <a:solidFill>
+          <a:schemeClr val="dk1">
+            <a:lumMod val="25000"/>
+            <a:lumOff val="75000"/>
+          </a:schemeClr>
+        </a:solidFill>
+      </a:ln>
+    </cs:spPr>
+    <cs:defRPr sz="900" kern="1200"/>
+    <cs:bodyPr rot="0" spcFirstLastPara="1" vertOverflow="clip" horzOverflow="clip" vert="horz" wrap="square" lIns="36576" tIns="18288" rIns="36576" bIns="18288" anchor="ctr" anchorCtr="1">
+      <a:spAutoFit/>
+    </cs:bodyPr>
+  </cs:dataLabelCallout>
+  <cs:dataPoint>
+    <cs:lnRef idx="0"/>
+    <cs:fillRef idx="1">
+      <cs:styleClr val="auto"/>
+    </cs:fillRef>
+    <cs:effectRef idx="0"/>
+    <cs:fontRef idx="minor">
+      <a:schemeClr val="tx1"/>
+    </cs:fontRef>
+  </cs:dataPoint>
+  <cs:dataPoint3D>
+    <cs:lnRef idx="0"/>
+    <cs:fillRef idx="1">
+      <cs:styleClr val="auto"/>
+    </cs:fillRef>
+    <cs:effectRef idx="0"/>
+    <cs:fontRef idx="minor">
+      <a:schemeClr val="tx1"/>
+    </cs:fontRef>
+  </cs:dataPoint3D>
+  <cs:dataPointLine>
+    <cs:lnRef idx="0">
+      <cs:styleClr val="auto"/>
+    </cs:lnRef>
+    <cs:fillRef idx="1"/>
+    <cs:effectRef idx="0"/>
+    <cs:fontRef idx="minor">
+      <a:schemeClr val="tx1"/>
+    </cs:fontRef>
+    <cs:spPr>
+      <a:ln w="19050" cap="rnd">
+        <a:solidFill>
+          <a:schemeClr val="phClr"/>
+        </a:solidFill>
+        <a:round/>
+      </a:ln>
+    </cs:spPr>
+  </cs:dataPointLine>
+  <cs:dataPointMarker>
+    <cs:lnRef idx="0">
+      <cs:styleClr val="auto"/>
+    </cs:lnRef>
+    <cs:fillRef idx="1">
+      <cs:styleClr val="auto"/>
+    </cs:fillRef>
+    <cs:effectRef idx="0"/>
+    <cs:fontRef idx="minor">
+      <a:schemeClr val="tx1"/>
+    </cs:fontRef>
+    <cs:spPr>
+      <a:ln w="9525">
+        <a:solidFill>
+          <a:schemeClr val="phClr"/>
+        </a:solidFill>
+      </a:ln>
+    </cs:spPr>
+  </cs:dataPointMarker>
+  <cs:dataPointMarkerLayout symbol="circle" size="5"/>
+  <cs:dataPointWireframe>
+    <cs:lnRef idx="0">
+      <cs:styleClr val="auto"/>
+    </cs:lnRef>
+    <cs:fillRef idx="0"/>
+    <cs:effectRef idx="0"/>
+    <cs:fontRef idx="minor">
+      <a:schemeClr val="dk1"/>
+    </cs:fontRef>
+    <cs:spPr>
+      <a:ln w="9525" cap="rnd">
+        <a:solidFill>
+          <a:schemeClr val="phClr"/>
+        </a:solidFill>
+        <a:round/>
+      </a:ln>
+    </cs:spPr>
+  </cs:dataPointWireframe>
+  <cs:dataTable>
+    <cs:lnRef idx="0"/>
+    <cs:fillRef idx="0"/>
+    <cs:effectRef idx="0"/>
+    <cs:fontRef idx="minor">
+      <a:schemeClr val="tx1">
+        <a:lumMod val="65000"/>
+        <a:lumOff val="35000"/>
+      </a:schemeClr>
+    </cs:fontRef>
+    <cs:spPr>
+      <a:noFill/>
+      <a:ln w="9525" cap="flat" cmpd="sng" algn="ctr">
+        <a:solidFill>
+          <a:schemeClr val="tx1">
+            <a:lumMod val="15000"/>
+            <a:lumOff val="85000"/>
+          </a:schemeClr>
+        </a:solidFill>
+        <a:round/>
+      </a:ln>
+    </cs:spPr>
+    <cs:defRPr sz="900" kern="1200"/>
+  </cs:dataTable>
+  <cs:downBar>
+    <cs:lnRef idx="0"/>
+    <cs:fillRef idx="0"/>
+    <cs:effectRef idx="0"/>
+    <cs:fontRef idx="minor">
+      <a:schemeClr val="tx1"/>
+    </cs:fontRef>
+    <cs:spPr>
+      <a:solidFill>
+        <a:schemeClr val="dk1">
+          <a:lumMod val="75000"/>
+          <a:lumOff val="25000"/>
+        </a:schemeClr>
+      </a:solidFill>
+      <a:ln w="9525" cap="flat" cmpd="sng" algn="ctr">
+        <a:solidFill>
+          <a:schemeClr val="tx1">
+            <a:lumMod val="65000"/>
+            <a:lumOff val="35000"/>
+          </a:schemeClr>
+        </a:solidFill>
+        <a:round/>
+      </a:ln>
+    </cs:spPr>
+  </cs:downBar>
+  <cs:dropLine>
+    <cs:lnRef idx="0"/>
+    <cs:fillRef idx="0"/>
+    <cs:effectRef idx="0"/>
+    <cs:fontRef idx="minor">
+      <a:schemeClr val="tx1"/>
+    </cs:fontRef>
+    <cs:spPr>
+      <a:ln w="9525" cap="flat" cmpd="sng" algn="ctr">
+        <a:solidFill>
+          <a:schemeClr val="tx1">
+            <a:lumMod val="35000"/>
+            <a:lumOff val="65000"/>
+          </a:schemeClr>
+        </a:solidFill>
+        <a:round/>
+      </a:ln>
+    </cs:spPr>
+  </cs:dropLine>
+  <cs:errorBar>
+    <cs:lnRef idx="0"/>
+    <cs:fillRef idx="0"/>
+    <cs:effectRef idx="0"/>
+    <cs:fontRef idx="minor">
+      <a:schemeClr val="tx1"/>
+    </cs:fontRef>
+    <cs:spPr>
+      <a:ln w="9525" cap="flat" cmpd="sng" algn="ctr">
+        <a:solidFill>
+          <a:schemeClr val="tx1">
+            <a:lumMod val="65000"/>
+            <a:lumOff val="35000"/>
+          </a:schemeClr>
+        </a:solidFill>
+        <a:round/>
+      </a:ln>
+    </cs:spPr>
+  </cs:errorBar>
+  <cs:floor>
+    <cs:lnRef idx="0"/>
+    <cs:fillRef idx="0"/>
+    <cs:effectRef idx="0"/>
+    <cs:fontRef idx="minor">
+      <a:schemeClr val="tx1"/>
+    </cs:fontRef>
+    <cs:spPr>
+      <a:noFill/>
+      <a:ln>
+        <a:noFill/>
+      </a:ln>
+    </cs:spPr>
+  </cs:floor>
+  <cs:gridlineMajor>
+    <cs:lnRef idx="0"/>
+    <cs:fillRef idx="0"/>
+    <cs:effectRef idx="0"/>
+    <cs:fontRef idx="minor">
+      <a:schemeClr val="tx1"/>
+    </cs:fontRef>
+    <cs:spPr>
+      <a:ln w="9525" cap="flat" cmpd="sng" algn="ctr">
+        <a:solidFill>
+          <a:schemeClr val="tx1">
+            <a:lumMod val="15000"/>
+            <a:lumOff val="85000"/>
+          </a:schemeClr>
+        </a:solidFill>
+        <a:round/>
+      </a:ln>
+    </cs:spPr>
+  </cs:gridlineMajor>
+  <cs:gridlineMinor>
+    <cs:lnRef idx="0"/>
+    <cs:fillRef idx="0"/>
+    <cs:effectRef idx="0"/>
+    <cs:fontRef idx="minor">
+      <a:schemeClr val="tx1"/>
+    </cs:fontRef>
+    <cs:spPr>
+      <a:ln w="9525" cap="flat" cmpd="sng" algn="ctr">
+        <a:solidFill>
+          <a:schemeClr val="tx1">
+            <a:lumMod val="5000"/>
+            <a:lumOff val="95000"/>
+          </a:schemeClr>
+        </a:solidFill>
+        <a:round/>
+      </a:ln>
+    </cs:spPr>
+  </cs:gridlineMinor>
+  <cs:hiLoLine>
+    <cs:lnRef idx="0"/>
+    <cs:fillRef idx="0"/>
+    <cs:effectRef idx="0"/>
+    <cs:fontRef idx="minor">
+      <a:schemeClr val="tx1"/>
+    </cs:fontRef>
+    <cs:spPr>
+      <a:ln w="9525" cap="flat" cmpd="sng" algn="ctr">
+        <a:solidFill>
+          <a:schemeClr val="tx1">
+            <a:lumMod val="50000"/>
+            <a:lumOff val="50000"/>
+          </a:schemeClr>
+        </a:solidFill>
+        <a:round/>
+      </a:ln>
+    </cs:spPr>
+  </cs:hiLoLine>
+  <cs:leaderLine>
+    <cs:lnRef idx="0"/>
+    <cs:fillRef idx="0"/>
+    <cs:effectRef idx="0"/>
+    <cs:fontRef idx="minor">
+      <a:schemeClr val="tx1"/>
+    </cs:fontRef>
+    <cs:spPr>
+      <a:ln w="9525" cap="flat" cmpd="sng" algn="ctr">
+        <a:solidFill>
+          <a:schemeClr val="tx1">
+            <a:lumMod val="35000"/>
+            <a:lumOff val="65000"/>
+          </a:schemeClr>
+        </a:solidFill>
+        <a:round/>
+      </a:ln>
+    </cs:spPr>
+  </cs:leaderLine>
+  <cs:legend>
+    <cs:lnRef idx="0"/>
+    <cs:fillRef idx="0"/>
+    <cs:effectRef idx="0"/>
+    <cs:fontRef idx="minor">
+      <a:schemeClr val="tx1">
+        <a:lumMod val="65000"/>
+        <a:lumOff val="35000"/>
+      </a:schemeClr>
+    </cs:fontRef>
+    <cs:defRPr sz="900" kern="1200"/>
+  </cs:legend>
+  <cs:plotArea mods="allowNoFillOverride allowNoLineOverride">
+    <cs:lnRef idx="0"/>
+    <cs:fillRef idx="0"/>
+    <cs:effectRef idx="0"/>
+    <cs:fontRef idx="minor">
+      <a:schemeClr val="tx1"/>
+    </cs:fontRef>
+  </cs:plotArea>
+  <cs:plotArea3D mods="allowNoFillOverride allowNoLineOverride">
+    <cs:lnRef idx="0"/>
+    <cs:fillRef idx="0"/>
+    <cs:effectRef idx="0"/>
+    <cs:fontRef idx="minor">
+      <a:schemeClr val="tx1"/>
+    </cs:fontRef>
+  </cs:plotArea3D>
+  <cs:seriesAxis>
+    <cs:lnRef idx="0"/>
+    <cs:fillRef idx="0"/>
+    <cs:effectRef idx="0"/>
+    <cs:fontRef idx="minor">
+      <a:schemeClr val="tx1">
+        <a:lumMod val="65000"/>
+        <a:lumOff val="35000"/>
+      </a:schemeClr>
+    </cs:fontRef>
+    <cs:defRPr sz="900" kern="1200"/>
+  </cs:seriesAxis>
+  <cs:seriesLine>
+    <cs:lnRef idx="0"/>
+    <cs:fillRef idx="0"/>
+    <cs:effectRef idx="0"/>
+    <cs:fontRef idx="minor">
+      <a:schemeClr val="tx1"/>
+    </cs:fontRef>
+    <cs:spPr>
+      <a:ln w="9525" cap="flat" cmpd="sng" algn="ctr">
+        <a:solidFill>
+          <a:schemeClr val="tx1">
+            <a:lumMod val="35000"/>
+            <a:lumOff val="65000"/>
+          </a:schemeClr>
+        </a:solidFill>
+        <a:round/>
+      </a:ln>
+    </cs:spPr>
+  </cs:seriesLine>
+  <cs:title>
+    <cs:lnRef idx="0"/>
+    <cs:fillRef idx="0"/>
+    <cs:effectRef idx="0"/>
+    <cs:fontRef idx="minor">
+      <a:schemeClr val="tx1">
+        <a:lumMod val="65000"/>
+        <a:lumOff val="35000"/>
+      </a:schemeClr>
+    </cs:fontRef>
+    <cs:defRPr sz="1400" b="0" kern="1200" spc="0" baseline="0"/>
+  </cs:title>
+  <cs:trendline>
+    <cs:lnRef idx="0">
+      <cs:styleClr val="auto"/>
+    </cs:lnRef>
+    <cs:fillRef idx="0"/>
+    <cs:effectRef idx="0"/>
+    <cs:fontRef idx="minor">
+      <a:schemeClr val="tx1"/>
+    </cs:fontRef>
+    <cs:spPr>
+      <a:ln w="19050" cap="rnd">
+        <a:solidFill>
+          <a:schemeClr val="phClr"/>
+        </a:solidFill>
+        <a:prstDash val="sysDot"/>
+      </a:ln>
+    </cs:spPr>
+  </cs:trendline>
+  <cs:trendlineLabel>
+    <cs:lnRef idx="0"/>
+    <cs:fillRef idx="0"/>
+    <cs:effectRef idx="0"/>
+    <cs:fontRef idx="minor">
+      <a:schemeClr val="tx1">
+        <a:lumMod val="65000"/>
+        <a:lumOff val="35000"/>
+      </a:schemeClr>
+    </cs:fontRef>
+    <cs:defRPr sz="900" kern="1200"/>
+  </cs:trendlineLabel>
+  <cs:upBar>
+    <cs:lnRef idx="0"/>
+    <cs:fillRef idx="0"/>
+    <cs:effectRef idx="0"/>
+    <cs:fontRef idx="minor">
+      <a:schemeClr val="tx1"/>
+    </cs:fontRef>
+    <cs:spPr>
+      <a:solidFill>
+        <a:schemeClr val="lt1"/>
+      </a:solidFill>
+      <a:ln w="9525" cap="flat" cmpd="sng" algn="ctr">
+        <a:solidFill>
+          <a:schemeClr val="tx1">
+            <a:lumMod val="65000"/>
+            <a:lumOff val="35000"/>
+          </a:schemeClr>
+        </a:solidFill>
+        <a:round/>
+      </a:ln>
+    </cs:spPr>
+  </cs:upBar>
+  <cs:valueAxis>
+    <cs:lnRef idx="0"/>
+    <cs:fillRef idx="0"/>
+    <cs:effectRef idx="0"/>
+    <cs:fontRef idx="minor">
+      <a:schemeClr val="tx1">
+        <a:lumMod val="65000"/>
+        <a:lumOff val="35000"/>
+      </a:schemeClr>
+    </cs:fontRef>
+    <cs:spPr>
+      <a:ln w="9525" cap="flat" cmpd="sng" algn="ctr">
+        <a:solidFill>
+          <a:schemeClr val="tx1">
+            <a:lumMod val="25000"/>
+            <a:lumOff val="75000"/>
+          </a:schemeClr>
+        </a:solidFill>
+        <a:round/>
+      </a:ln>
+    </cs:spPr>
+    <cs:defRPr sz="900" kern="1200"/>
+  </cs:valueAxis>
+  <cs:wall>
+    <cs:lnRef idx="0"/>
+    <cs:fillRef idx="0"/>
+    <cs:effectRef idx="0"/>
+    <cs:fontRef idx="minor">
+      <a:schemeClr val="tx1"/>
+    </cs:fontRef>
+    <cs:spPr>
+      <a:noFill/>
+      <a:ln>
+        <a:noFill/>
+      </a:ln>
+    </cs:spPr>
+  </cs:wall>
+</cs:chartStyle>
+</file>
+
 <file path=word/charts/style2.xml><?xml version="1.0" encoding="utf-8"?>
 <cs:chartStyle xmlns:cs="http://schemas.microsoft.com/office/drawing/2012/chartStyle" xmlns:a="http://schemas.openxmlformats.org/drawingml/2006/main" id="240">
   <cs:axisTitle>

</xml_diff>